<commit_message>
Fix Typo - FlashWrite
</commit_message>
<xml_diff>
--- a/Bootloader.docx
+++ b/Bootloader.docx
@@ -248,8 +248,19 @@
                                           <w:sz w:val="108"/>
                                           <w:szCs w:val="108"/>
                                         </w:rPr>
-                                        <w:t>USART - BootLoader</w:t>
+                                        <w:t xml:space="preserve">USART - </w:t>
                                       </w:r>
+                                      <w:proofErr w:type="spellStart"/>
+                                      <w:r>
+                                        <w:rPr>
+                                          <w:rFonts w:asciiTheme="majorHAnsi" w:eastAsiaTheme="majorEastAsia" w:hAnsiTheme="majorHAnsi" w:cstheme="majorBidi"/>
+                                          <w:color w:val="595959" w:themeColor="text1" w:themeTint="A6"/>
+                                          <w:sz w:val="108"/>
+                                          <w:szCs w:val="108"/>
+                                        </w:rPr>
+                                        <w:t>BootLoader</w:t>
+                                      </w:r>
+                                      <w:proofErr w:type="spellEnd"/>
                                     </w:p>
                                   </w:sdtContent>
                                 </w:sdt>
@@ -417,8 +428,19 @@
                                     <w:sz w:val="108"/>
                                     <w:szCs w:val="108"/>
                                   </w:rPr>
-                                  <w:t>USART - BootLoader</w:t>
+                                  <w:t xml:space="preserve">USART - </w:t>
                                 </w:r>
+                                <w:proofErr w:type="spellStart"/>
+                                <w:r>
+                                  <w:rPr>
+                                    <w:rFonts w:asciiTheme="majorHAnsi" w:eastAsiaTheme="majorEastAsia" w:hAnsiTheme="majorHAnsi" w:cstheme="majorBidi"/>
+                                    <w:color w:val="595959" w:themeColor="text1" w:themeTint="A6"/>
+                                    <w:sz w:val="108"/>
+                                    <w:szCs w:val="108"/>
+                                  </w:rPr>
+                                  <w:t>BootLoader</w:t>
+                                </w:r>
+                                <w:proofErr w:type="spellEnd"/>
                               </w:p>
                             </w:sdtContent>
                           </w:sdt>
@@ -4437,8 +4459,22 @@
           <w:szCs w:val="20"/>
           <w:lang w:val="en-US"/>
         </w:rPr>
-        <w:t xml:space="preserve">  flash_write</w:t>
-      </w:r>
+        <w:t xml:space="preserve">  </w:t>
+      </w:r>
+      <w:proofErr w:type="spellStart"/>
+      <w:proofErr w:type="gramStart"/>
+      <w:r>
+        <w:rPr>
+          <w:rFonts w:ascii="Courier New" w:eastAsia="Times New Roman" w:hAnsi="Courier New" w:cs="Courier New"/>
+          <w:noProof w:val="0"/>
+          <w:color w:val="000000"/>
+          <w:sz w:val="20"/>
+          <w:szCs w:val="20"/>
+          <w:lang w:val="en-US"/>
+        </w:rPr>
+        <w:t>FlashWrite</w:t>
+      </w:r>
+      <w:proofErr w:type="spellEnd"/>
       <w:r>
         <w:rPr>
           <w:rFonts w:ascii="Courier New" w:eastAsia="Times New Roman" w:hAnsi="Courier New" w:cs="Courier New"/>
@@ -4452,6 +4488,7 @@
         </w:rPr>
         <w:t>(</w:t>
       </w:r>
+      <w:proofErr w:type="gramEnd"/>
       <w:r>
         <w:rPr>
           <w:rFonts w:ascii="Courier New" w:eastAsia="Times New Roman" w:hAnsi="Courier New" w:cs="Courier New"/>
@@ -4545,8 +4582,33 @@
           <w:szCs w:val="20"/>
           <w:lang w:val="en-US"/>
         </w:rPr>
-        <w:t xml:space="preserve">    HAL_NVIC_ClearPendingIRQ</w:t>
-      </w:r>
+        <w:t xml:space="preserve">    </w:t>
+      </w:r>
+      <w:proofErr w:type="spellStart"/>
+      <w:r>
+        <w:rPr>
+          <w:rFonts w:ascii="Courier New" w:eastAsia="Times New Roman" w:hAnsi="Courier New" w:cs="Courier New"/>
+          <w:noProof w:val="0"/>
+          <w:color w:val="000000"/>
+          <w:sz w:val="20"/>
+          <w:szCs w:val="20"/>
+          <w:lang w:val="en-US"/>
+        </w:rPr>
+        <w:t>HAL_NVIC_</w:t>
+      </w:r>
+      <w:proofErr w:type="gramStart"/>
+      <w:r>
+        <w:rPr>
+          <w:rFonts w:ascii="Courier New" w:eastAsia="Times New Roman" w:hAnsi="Courier New" w:cs="Courier New"/>
+          <w:noProof w:val="0"/>
+          <w:color w:val="000000"/>
+          <w:sz w:val="20"/>
+          <w:szCs w:val="20"/>
+          <w:lang w:val="en-US"/>
+        </w:rPr>
+        <w:t>ClearPendingIRQ</w:t>
+      </w:r>
+      <w:proofErr w:type="spellEnd"/>
       <w:r>
         <w:rPr>
           <w:rFonts w:ascii="Courier New" w:eastAsia="Times New Roman" w:hAnsi="Courier New" w:cs="Courier New"/>
@@ -4560,6 +4622,7 @@
         </w:rPr>
         <w:t>(</w:t>
       </w:r>
+      <w:proofErr w:type="gramEnd"/>
       <w:r>
         <w:rPr>
           <w:rFonts w:ascii="Courier New" w:eastAsia="Times New Roman" w:hAnsi="Courier New" w:cs="Courier New"/>
@@ -4629,7 +4692,19 @@
           <w:szCs w:val="20"/>
           <w:lang w:val="en-US"/>
         </w:rPr>
-        <w:t xml:space="preserve">  __DSB</w:t>
+        <w:t xml:space="preserve">  __</w:t>
+      </w:r>
+      <w:proofErr w:type="gramStart"/>
+      <w:r>
+        <w:rPr>
+          <w:rFonts w:ascii="Courier New" w:eastAsia="Times New Roman" w:hAnsi="Courier New" w:cs="Courier New"/>
+          <w:noProof w:val="0"/>
+          <w:color w:val="000000"/>
+          <w:sz w:val="20"/>
+          <w:szCs w:val="20"/>
+          <w:lang w:val="en-US"/>
+        </w:rPr>
+        <w:t>DSB</w:t>
       </w:r>
       <w:r>
         <w:rPr>
@@ -4642,7 +4717,21 @@
           <w:szCs w:val="20"/>
           <w:lang w:val="en-US"/>
         </w:rPr>
-        <w:t>();</w:t>
+        <w:t>(</w:t>
+      </w:r>
+      <w:proofErr w:type="gramEnd"/>
+      <w:r>
+        <w:rPr>
+          <w:rFonts w:ascii="Courier New" w:eastAsia="Times New Roman" w:hAnsi="Courier New" w:cs="Courier New"/>
+          <w:b/>
+          <w:bCs/>
+          <w:noProof w:val="0"/>
+          <w:color w:val="000080"/>
+          <w:sz w:val="20"/>
+          <w:szCs w:val="20"/>
+          <w:lang w:val="en-US"/>
+        </w:rPr>
+        <w:t>);</w:t>
       </w:r>
       <w:r>
         <w:rPr>
@@ -4689,8 +4778,33 @@
           <w:szCs w:val="20"/>
           <w:lang w:val="en-US"/>
         </w:rPr>
-        <w:t xml:space="preserve">  NVIC_SystemReset</w:t>
-      </w:r>
+        <w:t xml:space="preserve">  </w:t>
+      </w:r>
+      <w:proofErr w:type="spellStart"/>
+      <w:r>
+        <w:rPr>
+          <w:rFonts w:ascii="Courier New" w:eastAsia="Times New Roman" w:hAnsi="Courier New" w:cs="Courier New"/>
+          <w:noProof w:val="0"/>
+          <w:color w:val="000000"/>
+          <w:sz w:val="20"/>
+          <w:szCs w:val="20"/>
+          <w:lang w:val="en-US"/>
+        </w:rPr>
+        <w:t>NVIC_</w:t>
+      </w:r>
+      <w:proofErr w:type="gramStart"/>
+      <w:r>
+        <w:rPr>
+          <w:rFonts w:ascii="Courier New" w:eastAsia="Times New Roman" w:hAnsi="Courier New" w:cs="Courier New"/>
+          <w:noProof w:val="0"/>
+          <w:color w:val="000000"/>
+          <w:sz w:val="20"/>
+          <w:szCs w:val="20"/>
+          <w:lang w:val="en-US"/>
+        </w:rPr>
+        <w:t>SystemReset</w:t>
+      </w:r>
+      <w:proofErr w:type="spellEnd"/>
       <w:r>
         <w:rPr>
           <w:rFonts w:ascii="Courier New" w:eastAsia="Times New Roman" w:hAnsi="Courier New" w:cs="Courier New"/>
@@ -4702,7 +4816,21 @@
           <w:szCs w:val="20"/>
           <w:lang w:val="en-US"/>
         </w:rPr>
-        <w:t>();</w:t>
+        <w:t>(</w:t>
+      </w:r>
+      <w:proofErr w:type="gramEnd"/>
+      <w:r>
+        <w:rPr>
+          <w:rFonts w:ascii="Courier New" w:eastAsia="Times New Roman" w:hAnsi="Courier New" w:cs="Courier New"/>
+          <w:b/>
+          <w:bCs/>
+          <w:noProof w:val="0"/>
+          <w:color w:val="000080"/>
+          <w:sz w:val="20"/>
+          <w:szCs w:val="20"/>
+          <w:lang w:val="en-US"/>
+        </w:rPr>
+        <w:t>);</w:t>
       </w:r>
       <w:r>
         <w:rPr>
@@ -4724,7 +4852,31 @@
           <w:szCs w:val="20"/>
           <w:lang w:val="en-US"/>
         </w:rPr>
-        <w:t>// Soft-RESET -&gt; startup.s file -&gt; RESET_HANDLER + REBOOT_LOADER</w:t>
+        <w:t xml:space="preserve">// Soft-RESET -&gt; </w:t>
+      </w:r>
+      <w:proofErr w:type="spellStart"/>
+      <w:r>
+        <w:rPr>
+          <w:rFonts w:ascii="Courier New" w:eastAsia="Times New Roman" w:hAnsi="Courier New" w:cs="Courier New"/>
+          <w:noProof w:val="0"/>
+          <w:color w:val="008000"/>
+          <w:sz w:val="20"/>
+          <w:szCs w:val="20"/>
+          <w:lang w:val="en-US"/>
+        </w:rPr>
+        <w:t>startup.s</w:t>
+      </w:r>
+      <w:proofErr w:type="spellEnd"/>
+      <w:r>
+        <w:rPr>
+          <w:rFonts w:ascii="Courier New" w:eastAsia="Times New Roman" w:hAnsi="Courier New" w:cs="Courier New"/>
+          <w:noProof w:val="0"/>
+          <w:color w:val="008000"/>
+          <w:sz w:val="20"/>
+          <w:szCs w:val="20"/>
+          <w:lang w:val="en-US"/>
+        </w:rPr>
+        <w:t xml:space="preserve"> file -&gt; RESET_HANDLER + REBOOT_LOADER</w:t>
       </w:r>
     </w:p>
     <w:p>
@@ -4826,8 +4978,22 @@
           <w:szCs w:val="20"/>
           <w:lang w:val="en-US"/>
         </w:rPr>
-        <w:t xml:space="preserve"> flash_write</w:t>
-      </w:r>
+        <w:t xml:space="preserve"> </w:t>
+      </w:r>
+      <w:proofErr w:type="spellStart"/>
+      <w:proofErr w:type="gramStart"/>
+      <w:r>
+        <w:rPr>
+          <w:rFonts w:ascii="Courier New" w:eastAsia="Times New Roman" w:hAnsi="Courier New" w:cs="Courier New"/>
+          <w:noProof w:val="0"/>
+          <w:color w:val="000000"/>
+          <w:sz w:val="20"/>
+          <w:szCs w:val="20"/>
+          <w:lang w:val="en-US"/>
+        </w:rPr>
+        <w:t>FlashWrite</w:t>
+      </w:r>
+      <w:proofErr w:type="spellEnd"/>
       <w:r>
         <w:rPr>
           <w:rFonts w:ascii="Courier New" w:eastAsia="Times New Roman" w:hAnsi="Courier New" w:cs="Courier New"/>
@@ -4841,6 +5007,7 @@
         </w:rPr>
         <w:t>(</w:t>
       </w:r>
+      <w:proofErr w:type="gramEnd"/>
       <w:r>
         <w:rPr>
           <w:rFonts w:ascii="Courier New" w:eastAsia="Times New Roman" w:hAnsi="Courier New" w:cs="Courier New"/>
@@ -4945,7 +5112,31 @@
           <w:szCs w:val="20"/>
           <w:lang w:val="en-US"/>
         </w:rPr>
-        <w:t>//  WHEN ADDR IS @ SRAM1, IT IS SUFFICIENT</w:t>
+        <w:t>/</w:t>
+      </w:r>
+      <w:proofErr w:type="gramStart"/>
+      <w:r>
+        <w:rPr>
+          <w:rFonts w:ascii="Courier New" w:eastAsia="Times New Roman" w:hAnsi="Courier New" w:cs="Courier New"/>
+          <w:noProof w:val="0"/>
+          <w:color w:val="008000"/>
+          <w:sz w:val="20"/>
+          <w:szCs w:val="20"/>
+          <w:lang w:val="en-US"/>
+        </w:rPr>
+        <w:t>/  WHEN</w:t>
+      </w:r>
+      <w:proofErr w:type="gramEnd"/>
+      <w:r>
+        <w:rPr>
+          <w:rFonts w:ascii="Courier New" w:eastAsia="Times New Roman" w:hAnsi="Courier New" w:cs="Courier New"/>
+          <w:noProof w:val="0"/>
+          <w:color w:val="008000"/>
+          <w:sz w:val="20"/>
+          <w:szCs w:val="20"/>
+          <w:lang w:val="en-US"/>
+        </w:rPr>
+        <w:t xml:space="preserve"> ADDR IS @ SRAM1, IT IS SUFFICIENT</w:t>
       </w:r>
     </w:p>
     <w:p>
@@ -5020,6 +5211,7 @@
         </w:rPr>
         <w:t>uint32_t</w:t>
       </w:r>
+      <w:proofErr w:type="gramStart"/>
       <w:r>
         <w:rPr>
           <w:rFonts w:ascii="Courier New" w:eastAsia="Times New Roman" w:hAnsi="Courier New" w:cs="Courier New"/>
@@ -5033,6 +5225,7 @@
         </w:rPr>
         <w:t>*)(</w:t>
       </w:r>
+      <w:proofErr w:type="gramEnd"/>
       <w:r>
         <w:rPr>
           <w:rFonts w:ascii="Courier New" w:eastAsia="Times New Roman" w:hAnsi="Courier New" w:cs="Courier New"/>
@@ -5142,7 +5335,31 @@
           <w:szCs w:val="20"/>
           <w:lang w:val="en-US"/>
         </w:rPr>
-        <w:t>//  IF FLASH IS SELECTED, THE CODE BELOW</w:t>
+        <w:t>/</w:t>
+      </w:r>
+      <w:proofErr w:type="gramStart"/>
+      <w:r>
+        <w:rPr>
+          <w:rFonts w:ascii="Courier New" w:eastAsia="Times New Roman" w:hAnsi="Courier New" w:cs="Courier New"/>
+          <w:noProof w:val="0"/>
+          <w:color w:val="008000"/>
+          <w:sz w:val="20"/>
+          <w:szCs w:val="20"/>
+          <w:lang w:val="en-US"/>
+        </w:rPr>
+        <w:t>/  IF</w:t>
+      </w:r>
+      <w:proofErr w:type="gramEnd"/>
+      <w:r>
+        <w:rPr>
+          <w:rFonts w:ascii="Courier New" w:eastAsia="Times New Roman" w:hAnsi="Courier New" w:cs="Courier New"/>
+          <w:noProof w:val="0"/>
+          <w:color w:val="008000"/>
+          <w:sz w:val="20"/>
+          <w:szCs w:val="20"/>
+          <w:lang w:val="en-US"/>
+        </w:rPr>
+        <w:t xml:space="preserve"> FLASH IS SELECTED, THE CODE BELOW</w:t>
       </w:r>
     </w:p>
     <w:p>
@@ -5203,8 +5420,45 @@
           <w:szCs w:val="20"/>
           <w:lang w:val="en-US"/>
         </w:rPr>
-        <w:t xml:space="preserve">    uint32_t PAGEError = 0;</w:t>
-      </w:r>
+        <w:t xml:space="preserve">    uint32_t </w:t>
+      </w:r>
+      <w:proofErr w:type="spellStart"/>
+      <w:r>
+        <w:rPr>
+          <w:rFonts w:ascii="Courier New" w:eastAsia="Times New Roman" w:hAnsi="Courier New" w:cs="Courier New"/>
+          <w:noProof w:val="0"/>
+          <w:color w:val="008000"/>
+          <w:sz w:val="20"/>
+          <w:szCs w:val="20"/>
+          <w:lang w:val="en-US"/>
+        </w:rPr>
+        <w:t>PAGEError</w:t>
+      </w:r>
+      <w:proofErr w:type="spellEnd"/>
+      <w:r>
+        <w:rPr>
+          <w:rFonts w:ascii="Courier New" w:eastAsia="Times New Roman" w:hAnsi="Courier New" w:cs="Courier New"/>
+          <w:noProof w:val="0"/>
+          <w:color w:val="008000"/>
+          <w:sz w:val="20"/>
+          <w:szCs w:val="20"/>
+          <w:lang w:val="en-US"/>
+        </w:rPr>
+        <w:t xml:space="preserve"> = </w:t>
+      </w:r>
+      <w:proofErr w:type="gramStart"/>
+      <w:r>
+        <w:rPr>
+          <w:rFonts w:ascii="Courier New" w:eastAsia="Times New Roman" w:hAnsi="Courier New" w:cs="Courier New"/>
+          <w:noProof w:val="0"/>
+          <w:color w:val="008000"/>
+          <w:sz w:val="20"/>
+          <w:szCs w:val="20"/>
+          <w:lang w:val="en-US"/>
+        </w:rPr>
+        <w:t>0;</w:t>
+      </w:r>
+      <w:proofErr w:type="gramEnd"/>
     </w:p>
     <w:p>
       <w:pPr>
@@ -5228,8 +5482,58 @@
           <w:szCs w:val="20"/>
           <w:lang w:val="en-US"/>
         </w:rPr>
-        <w:t xml:space="preserve">    FLASH_EraseInitTypeDef EraseInitStruct;</w:t>
-      </w:r>
+        <w:t xml:space="preserve">    </w:t>
+      </w:r>
+      <w:proofErr w:type="spellStart"/>
+      <w:r>
+        <w:rPr>
+          <w:rFonts w:ascii="Courier New" w:eastAsia="Times New Roman" w:hAnsi="Courier New" w:cs="Courier New"/>
+          <w:noProof w:val="0"/>
+          <w:color w:val="008000"/>
+          <w:sz w:val="20"/>
+          <w:szCs w:val="20"/>
+          <w:lang w:val="en-US"/>
+        </w:rPr>
+        <w:t>FLASH_EraseInitTypeDef</w:t>
+      </w:r>
+      <w:proofErr w:type="spellEnd"/>
+      <w:r>
+        <w:rPr>
+          <w:rFonts w:ascii="Courier New" w:eastAsia="Times New Roman" w:hAnsi="Courier New" w:cs="Courier New"/>
+          <w:noProof w:val="0"/>
+          <w:color w:val="008000"/>
+          <w:sz w:val="20"/>
+          <w:szCs w:val="20"/>
+          <w:lang w:val="en-US"/>
+        </w:rPr>
+        <w:t xml:space="preserve"> </w:t>
+      </w:r>
+      <w:proofErr w:type="spellStart"/>
+      <w:proofErr w:type="gramStart"/>
+      <w:r>
+        <w:rPr>
+          <w:rFonts w:ascii="Courier New" w:eastAsia="Times New Roman" w:hAnsi="Courier New" w:cs="Courier New"/>
+          <w:noProof w:val="0"/>
+          <w:color w:val="008000"/>
+          <w:sz w:val="20"/>
+          <w:szCs w:val="20"/>
+          <w:lang w:val="en-US"/>
+        </w:rPr>
+        <w:t>EraseInitStruct</w:t>
+      </w:r>
+      <w:proofErr w:type="spellEnd"/>
+      <w:r>
+        <w:rPr>
+          <w:rFonts w:ascii="Courier New" w:eastAsia="Times New Roman" w:hAnsi="Courier New" w:cs="Courier New"/>
+          <w:noProof w:val="0"/>
+          <w:color w:val="008000"/>
+          <w:sz w:val="20"/>
+          <w:szCs w:val="20"/>
+          <w:lang w:val="en-US"/>
+        </w:rPr>
+        <w:t>;</w:t>
+      </w:r>
+      <w:proofErr w:type="gramEnd"/>
     </w:p>
     <w:p>
       <w:pPr>
@@ -5253,8 +5557,45 @@
           <w:szCs w:val="20"/>
           <w:lang w:val="en-US"/>
         </w:rPr>
-        <w:t xml:space="preserve">    EraseInitStruct.TypeErase = FLASH_TYPEERASE_PAGES;</w:t>
-      </w:r>
+        <w:t xml:space="preserve">    </w:t>
+      </w:r>
+      <w:proofErr w:type="spellStart"/>
+      <w:r>
+        <w:rPr>
+          <w:rFonts w:ascii="Courier New" w:eastAsia="Times New Roman" w:hAnsi="Courier New" w:cs="Courier New"/>
+          <w:noProof w:val="0"/>
+          <w:color w:val="008000"/>
+          <w:sz w:val="20"/>
+          <w:szCs w:val="20"/>
+          <w:lang w:val="en-US"/>
+        </w:rPr>
+        <w:t>EraseInitStruct.TypeErase</w:t>
+      </w:r>
+      <w:proofErr w:type="spellEnd"/>
+      <w:r>
+        <w:rPr>
+          <w:rFonts w:ascii="Courier New" w:eastAsia="Times New Roman" w:hAnsi="Courier New" w:cs="Courier New"/>
+          <w:noProof w:val="0"/>
+          <w:color w:val="008000"/>
+          <w:sz w:val="20"/>
+          <w:szCs w:val="20"/>
+          <w:lang w:val="en-US"/>
+        </w:rPr>
+        <w:t xml:space="preserve"> = FLASH_TYPEERASE_</w:t>
+      </w:r>
+      <w:proofErr w:type="gramStart"/>
+      <w:r>
+        <w:rPr>
+          <w:rFonts w:ascii="Courier New" w:eastAsia="Times New Roman" w:hAnsi="Courier New" w:cs="Courier New"/>
+          <w:noProof w:val="0"/>
+          <w:color w:val="008000"/>
+          <w:sz w:val="20"/>
+          <w:szCs w:val="20"/>
+          <w:lang w:val="en-US"/>
+        </w:rPr>
+        <w:t>PAGES;</w:t>
+      </w:r>
+      <w:proofErr w:type="gramEnd"/>
     </w:p>
     <w:p>
       <w:pPr>
@@ -5278,8 +5619,45 @@
           <w:szCs w:val="20"/>
           <w:lang w:val="en-US"/>
         </w:rPr>
-        <w:t xml:space="preserve">    EraseInitStruct.Page = 255;</w:t>
-      </w:r>
+        <w:t xml:space="preserve">    </w:t>
+      </w:r>
+      <w:proofErr w:type="spellStart"/>
+      <w:r>
+        <w:rPr>
+          <w:rFonts w:ascii="Courier New" w:eastAsia="Times New Roman" w:hAnsi="Courier New" w:cs="Courier New"/>
+          <w:noProof w:val="0"/>
+          <w:color w:val="008000"/>
+          <w:sz w:val="20"/>
+          <w:szCs w:val="20"/>
+          <w:lang w:val="en-US"/>
+        </w:rPr>
+        <w:t>EraseInitStruct.Page</w:t>
+      </w:r>
+      <w:proofErr w:type="spellEnd"/>
+      <w:r>
+        <w:rPr>
+          <w:rFonts w:ascii="Courier New" w:eastAsia="Times New Roman" w:hAnsi="Courier New" w:cs="Courier New"/>
+          <w:noProof w:val="0"/>
+          <w:color w:val="008000"/>
+          <w:sz w:val="20"/>
+          <w:szCs w:val="20"/>
+          <w:lang w:val="en-US"/>
+        </w:rPr>
+        <w:t xml:space="preserve"> = </w:t>
+      </w:r>
+      <w:proofErr w:type="gramStart"/>
+      <w:r>
+        <w:rPr>
+          <w:rFonts w:ascii="Courier New" w:eastAsia="Times New Roman" w:hAnsi="Courier New" w:cs="Courier New"/>
+          <w:noProof w:val="0"/>
+          <w:color w:val="008000"/>
+          <w:sz w:val="20"/>
+          <w:szCs w:val="20"/>
+          <w:lang w:val="en-US"/>
+        </w:rPr>
+        <w:t>255;</w:t>
+      </w:r>
+      <w:proofErr w:type="gramEnd"/>
     </w:p>
     <w:p>
       <w:pPr>
@@ -5303,8 +5681,45 @@
           <w:szCs w:val="20"/>
           <w:lang w:val="en-US"/>
         </w:rPr>
-        <w:t xml:space="preserve">    EraseInitStruct.NbPages = 1;</w:t>
-      </w:r>
+        <w:t xml:space="preserve">    </w:t>
+      </w:r>
+      <w:proofErr w:type="spellStart"/>
+      <w:r>
+        <w:rPr>
+          <w:rFonts w:ascii="Courier New" w:eastAsia="Times New Roman" w:hAnsi="Courier New" w:cs="Courier New"/>
+          <w:noProof w:val="0"/>
+          <w:color w:val="008000"/>
+          <w:sz w:val="20"/>
+          <w:szCs w:val="20"/>
+          <w:lang w:val="en-US"/>
+        </w:rPr>
+        <w:t>EraseInitStruct.NbPages</w:t>
+      </w:r>
+      <w:proofErr w:type="spellEnd"/>
+      <w:r>
+        <w:rPr>
+          <w:rFonts w:ascii="Courier New" w:eastAsia="Times New Roman" w:hAnsi="Courier New" w:cs="Courier New"/>
+          <w:noProof w:val="0"/>
+          <w:color w:val="008000"/>
+          <w:sz w:val="20"/>
+          <w:szCs w:val="20"/>
+          <w:lang w:val="en-US"/>
+        </w:rPr>
+        <w:t xml:space="preserve"> = </w:t>
+      </w:r>
+      <w:proofErr w:type="gramStart"/>
+      <w:r>
+        <w:rPr>
+          <w:rFonts w:ascii="Courier New" w:eastAsia="Times New Roman" w:hAnsi="Courier New" w:cs="Courier New"/>
+          <w:noProof w:val="0"/>
+          <w:color w:val="008000"/>
+          <w:sz w:val="20"/>
+          <w:szCs w:val="20"/>
+          <w:lang w:val="en-US"/>
+        </w:rPr>
+        <w:t>1;</w:t>
+      </w:r>
+      <w:proofErr w:type="gramEnd"/>
     </w:p>
     <w:p>
       <w:pPr>
@@ -5328,8 +5743,45 @@
           <w:szCs w:val="20"/>
           <w:lang w:val="en-US"/>
         </w:rPr>
-        <w:t xml:space="preserve">    EraseInitStruct.Banks   = FLASH_BANK_1;</w:t>
-      </w:r>
+        <w:t xml:space="preserve">    </w:t>
+      </w:r>
+      <w:proofErr w:type="spellStart"/>
+      <w:r>
+        <w:rPr>
+          <w:rFonts w:ascii="Courier New" w:eastAsia="Times New Roman" w:hAnsi="Courier New" w:cs="Courier New"/>
+          <w:noProof w:val="0"/>
+          <w:color w:val="008000"/>
+          <w:sz w:val="20"/>
+          <w:szCs w:val="20"/>
+          <w:lang w:val="en-US"/>
+        </w:rPr>
+        <w:t>EraseInitStruct.Banks</w:t>
+      </w:r>
+      <w:proofErr w:type="spellEnd"/>
+      <w:r>
+        <w:rPr>
+          <w:rFonts w:ascii="Courier New" w:eastAsia="Times New Roman" w:hAnsi="Courier New" w:cs="Courier New"/>
+          <w:noProof w:val="0"/>
+          <w:color w:val="008000"/>
+          <w:sz w:val="20"/>
+          <w:szCs w:val="20"/>
+          <w:lang w:val="en-US"/>
+        </w:rPr>
+        <w:t xml:space="preserve">   = FLASH_BANK_</w:t>
+      </w:r>
+      <w:proofErr w:type="gramStart"/>
+      <w:r>
+        <w:rPr>
+          <w:rFonts w:ascii="Courier New" w:eastAsia="Times New Roman" w:hAnsi="Courier New" w:cs="Courier New"/>
+          <w:noProof w:val="0"/>
+          <w:color w:val="008000"/>
+          <w:sz w:val="20"/>
+          <w:szCs w:val="20"/>
+          <w:lang w:val="en-US"/>
+        </w:rPr>
+        <w:t>1;</w:t>
+      </w:r>
+      <w:proofErr w:type="gramEnd"/>
     </w:p>
     <w:p>
       <w:pPr>
@@ -5367,7 +5819,55 @@
           <w:szCs w:val="20"/>
           <w:lang w:val="en-US"/>
         </w:rPr>
-        <w:t xml:space="preserve">    HAL_FLASH_Unlock();</w:t>
+        <w:t xml:space="preserve">    </w:t>
+      </w:r>
+      <w:proofErr w:type="spellStart"/>
+      <w:r>
+        <w:rPr>
+          <w:rFonts w:ascii="Courier New" w:eastAsia="Times New Roman" w:hAnsi="Courier New" w:cs="Courier New"/>
+          <w:noProof w:val="0"/>
+          <w:color w:val="008000"/>
+          <w:sz w:val="20"/>
+          <w:szCs w:val="20"/>
+          <w:lang w:val="en-US"/>
+        </w:rPr>
+        <w:t>HAL_FLASH_</w:t>
+      </w:r>
+      <w:proofErr w:type="gramStart"/>
+      <w:r>
+        <w:rPr>
+          <w:rFonts w:ascii="Courier New" w:eastAsia="Times New Roman" w:hAnsi="Courier New" w:cs="Courier New"/>
+          <w:noProof w:val="0"/>
+          <w:color w:val="008000"/>
+          <w:sz w:val="20"/>
+          <w:szCs w:val="20"/>
+          <w:lang w:val="en-US"/>
+        </w:rPr>
+        <w:t>Unlock</w:t>
+      </w:r>
+      <w:proofErr w:type="spellEnd"/>
+      <w:r>
+        <w:rPr>
+          <w:rFonts w:ascii="Courier New" w:eastAsia="Times New Roman" w:hAnsi="Courier New" w:cs="Courier New"/>
+          <w:noProof w:val="0"/>
+          <w:color w:val="008000"/>
+          <w:sz w:val="20"/>
+          <w:szCs w:val="20"/>
+          <w:lang w:val="en-US"/>
+        </w:rPr>
+        <w:t>(</w:t>
+      </w:r>
+      <w:proofErr w:type="gramEnd"/>
+      <w:r>
+        <w:rPr>
+          <w:rFonts w:ascii="Courier New" w:eastAsia="Times New Roman" w:hAnsi="Courier New" w:cs="Courier New"/>
+          <w:noProof w:val="0"/>
+          <w:color w:val="008000"/>
+          <w:sz w:val="20"/>
+          <w:szCs w:val="20"/>
+          <w:lang w:val="en-US"/>
+        </w:rPr>
+        <w:t>);</w:t>
       </w:r>
     </w:p>
     <w:p>
@@ -5392,7 +5892,31 @@
           <w:szCs w:val="20"/>
           <w:lang w:val="en-US"/>
         </w:rPr>
-        <w:t xml:space="preserve">    __HAL_FLASH_CLEAR_FLAG(FLASH_FLAG_EOP | FLASH_FLAG_OPERR | FLASH_FLAG_WRPERR | FLASH_FLAG_PGAERR | FLASH_FLAG_PGSERR );</w:t>
+        <w:t xml:space="preserve">    __HAL_FLASH_CLEAR_</w:t>
+      </w:r>
+      <w:proofErr w:type="gramStart"/>
+      <w:r>
+        <w:rPr>
+          <w:rFonts w:ascii="Courier New" w:eastAsia="Times New Roman" w:hAnsi="Courier New" w:cs="Courier New"/>
+          <w:noProof w:val="0"/>
+          <w:color w:val="008000"/>
+          <w:sz w:val="20"/>
+          <w:szCs w:val="20"/>
+          <w:lang w:val="en-US"/>
+        </w:rPr>
+        <w:t>FLAG(</w:t>
+      </w:r>
+      <w:proofErr w:type="gramEnd"/>
+      <w:r>
+        <w:rPr>
+          <w:rFonts w:ascii="Courier New" w:eastAsia="Times New Roman" w:hAnsi="Courier New" w:cs="Courier New"/>
+          <w:noProof w:val="0"/>
+          <w:color w:val="008000"/>
+          <w:sz w:val="20"/>
+          <w:szCs w:val="20"/>
+          <w:lang w:val="en-US"/>
+        </w:rPr>
+        <w:t>FLASH_FLAG_EOP | FLASH_FLAG_OPERR | FLASH_FLAG_WRPERR | FLASH_FLAG_PGAERR | FLASH_FLAG_PGSERR );</w:t>
       </w:r>
     </w:p>
     <w:p>
@@ -5442,7 +5966,103 @@
           <w:szCs w:val="20"/>
           <w:lang w:val="en-US"/>
         </w:rPr>
-        <w:t xml:space="preserve">    if (HAL_FLASHEx_Erase(&amp;EraseInitStruct, &amp;PAGEError) != HAL_OK)</w:t>
+        <w:t xml:space="preserve">    if (</w:t>
+      </w:r>
+      <w:proofErr w:type="spellStart"/>
+      <w:r>
+        <w:rPr>
+          <w:rFonts w:ascii="Courier New" w:eastAsia="Times New Roman" w:hAnsi="Courier New" w:cs="Courier New"/>
+          <w:noProof w:val="0"/>
+          <w:color w:val="008000"/>
+          <w:sz w:val="20"/>
+          <w:szCs w:val="20"/>
+          <w:lang w:val="en-US"/>
+        </w:rPr>
+        <w:t>HAL_FLASHEx_</w:t>
+      </w:r>
+      <w:proofErr w:type="gramStart"/>
+      <w:r>
+        <w:rPr>
+          <w:rFonts w:ascii="Courier New" w:eastAsia="Times New Roman" w:hAnsi="Courier New" w:cs="Courier New"/>
+          <w:noProof w:val="0"/>
+          <w:color w:val="008000"/>
+          <w:sz w:val="20"/>
+          <w:szCs w:val="20"/>
+          <w:lang w:val="en-US"/>
+        </w:rPr>
+        <w:t>Erase</w:t>
+      </w:r>
+      <w:proofErr w:type="spellEnd"/>
+      <w:r>
+        <w:rPr>
+          <w:rFonts w:ascii="Courier New" w:eastAsia="Times New Roman" w:hAnsi="Courier New" w:cs="Courier New"/>
+          <w:noProof w:val="0"/>
+          <w:color w:val="008000"/>
+          <w:sz w:val="20"/>
+          <w:szCs w:val="20"/>
+          <w:lang w:val="en-US"/>
+        </w:rPr>
+        <w:t>(</w:t>
+      </w:r>
+      <w:proofErr w:type="gramEnd"/>
+      <w:r>
+        <w:rPr>
+          <w:rFonts w:ascii="Courier New" w:eastAsia="Times New Roman" w:hAnsi="Courier New" w:cs="Courier New"/>
+          <w:noProof w:val="0"/>
+          <w:color w:val="008000"/>
+          <w:sz w:val="20"/>
+          <w:szCs w:val="20"/>
+          <w:lang w:val="en-US"/>
+        </w:rPr>
+        <w:t>&amp;</w:t>
+      </w:r>
+      <w:proofErr w:type="spellStart"/>
+      <w:r>
+        <w:rPr>
+          <w:rFonts w:ascii="Courier New" w:eastAsia="Times New Roman" w:hAnsi="Courier New" w:cs="Courier New"/>
+          <w:noProof w:val="0"/>
+          <w:color w:val="008000"/>
+          <w:sz w:val="20"/>
+          <w:szCs w:val="20"/>
+          <w:lang w:val="en-US"/>
+        </w:rPr>
+        <w:t>EraseInitStruct</w:t>
+      </w:r>
+      <w:proofErr w:type="spellEnd"/>
+      <w:r>
+        <w:rPr>
+          <w:rFonts w:ascii="Courier New" w:eastAsia="Times New Roman" w:hAnsi="Courier New" w:cs="Courier New"/>
+          <w:noProof w:val="0"/>
+          <w:color w:val="008000"/>
+          <w:sz w:val="20"/>
+          <w:szCs w:val="20"/>
+          <w:lang w:val="en-US"/>
+        </w:rPr>
+        <w:t>, &amp;</w:t>
+      </w:r>
+      <w:proofErr w:type="spellStart"/>
+      <w:r>
+        <w:rPr>
+          <w:rFonts w:ascii="Courier New" w:eastAsia="Times New Roman" w:hAnsi="Courier New" w:cs="Courier New"/>
+          <w:noProof w:val="0"/>
+          <w:color w:val="008000"/>
+          <w:sz w:val="20"/>
+          <w:szCs w:val="20"/>
+          <w:lang w:val="en-US"/>
+        </w:rPr>
+        <w:t>PAGEError</w:t>
+      </w:r>
+      <w:proofErr w:type="spellEnd"/>
+      <w:r>
+        <w:rPr>
+          <w:rFonts w:ascii="Courier New" w:eastAsia="Times New Roman" w:hAnsi="Courier New" w:cs="Courier New"/>
+          <w:noProof w:val="0"/>
+          <w:color w:val="008000"/>
+          <w:sz w:val="20"/>
+          <w:szCs w:val="20"/>
+          <w:lang w:val="en-US"/>
+        </w:rPr>
+        <w:t>) != HAL_OK)</w:t>
       </w:r>
     </w:p>
     <w:p>
@@ -5467,7 +6087,55 @@
           <w:szCs w:val="20"/>
           <w:lang w:val="en-US"/>
         </w:rPr>
-        <w:t xml:space="preserve">        HAL_FLASH_GetError();</w:t>
+        <w:t xml:space="preserve">        </w:t>
+      </w:r>
+      <w:proofErr w:type="spellStart"/>
+      <w:r>
+        <w:rPr>
+          <w:rFonts w:ascii="Courier New" w:eastAsia="Times New Roman" w:hAnsi="Courier New" w:cs="Courier New"/>
+          <w:noProof w:val="0"/>
+          <w:color w:val="008000"/>
+          <w:sz w:val="20"/>
+          <w:szCs w:val="20"/>
+          <w:lang w:val="en-US"/>
+        </w:rPr>
+        <w:t>HAL_FLASH_</w:t>
+      </w:r>
+      <w:proofErr w:type="gramStart"/>
+      <w:r>
+        <w:rPr>
+          <w:rFonts w:ascii="Courier New" w:eastAsia="Times New Roman" w:hAnsi="Courier New" w:cs="Courier New"/>
+          <w:noProof w:val="0"/>
+          <w:color w:val="008000"/>
+          <w:sz w:val="20"/>
+          <w:szCs w:val="20"/>
+          <w:lang w:val="en-US"/>
+        </w:rPr>
+        <w:t>GetError</w:t>
+      </w:r>
+      <w:proofErr w:type="spellEnd"/>
+      <w:r>
+        <w:rPr>
+          <w:rFonts w:ascii="Courier New" w:eastAsia="Times New Roman" w:hAnsi="Courier New" w:cs="Courier New"/>
+          <w:noProof w:val="0"/>
+          <w:color w:val="008000"/>
+          <w:sz w:val="20"/>
+          <w:szCs w:val="20"/>
+          <w:lang w:val="en-US"/>
+        </w:rPr>
+        <w:t>(</w:t>
+      </w:r>
+      <w:proofErr w:type="gramEnd"/>
+      <w:r>
+        <w:rPr>
+          <w:rFonts w:ascii="Courier New" w:eastAsia="Times New Roman" w:hAnsi="Courier New" w:cs="Courier New"/>
+          <w:noProof w:val="0"/>
+          <w:color w:val="008000"/>
+          <w:sz w:val="20"/>
+          <w:szCs w:val="20"/>
+          <w:lang w:val="en-US"/>
+        </w:rPr>
+        <w:t>);</w:t>
       </w:r>
     </w:p>
     <w:p>
@@ -5506,7 +6174,55 @@
           <w:szCs w:val="20"/>
           <w:lang w:val="en-US"/>
         </w:rPr>
-        <w:t xml:space="preserve">    HAL_FLASH_Program(FLASH_TYPEPROGRAM_DOUBLEWORD, address, data);</w:t>
+        <w:t xml:space="preserve">    </w:t>
+      </w:r>
+      <w:proofErr w:type="spellStart"/>
+      <w:r>
+        <w:rPr>
+          <w:rFonts w:ascii="Courier New" w:eastAsia="Times New Roman" w:hAnsi="Courier New" w:cs="Courier New"/>
+          <w:noProof w:val="0"/>
+          <w:color w:val="008000"/>
+          <w:sz w:val="20"/>
+          <w:szCs w:val="20"/>
+          <w:lang w:val="en-US"/>
+        </w:rPr>
+        <w:t>HAL_FLASH_</w:t>
+      </w:r>
+      <w:proofErr w:type="gramStart"/>
+      <w:r>
+        <w:rPr>
+          <w:rFonts w:ascii="Courier New" w:eastAsia="Times New Roman" w:hAnsi="Courier New" w:cs="Courier New"/>
+          <w:noProof w:val="0"/>
+          <w:color w:val="008000"/>
+          <w:sz w:val="20"/>
+          <w:szCs w:val="20"/>
+          <w:lang w:val="en-US"/>
+        </w:rPr>
+        <w:t>Program</w:t>
+      </w:r>
+      <w:proofErr w:type="spellEnd"/>
+      <w:r>
+        <w:rPr>
+          <w:rFonts w:ascii="Courier New" w:eastAsia="Times New Roman" w:hAnsi="Courier New" w:cs="Courier New"/>
+          <w:noProof w:val="0"/>
+          <w:color w:val="008000"/>
+          <w:sz w:val="20"/>
+          <w:szCs w:val="20"/>
+          <w:lang w:val="en-US"/>
+        </w:rPr>
+        <w:t>(</w:t>
+      </w:r>
+      <w:proofErr w:type="gramEnd"/>
+      <w:r>
+        <w:rPr>
+          <w:rFonts w:ascii="Courier New" w:eastAsia="Times New Roman" w:hAnsi="Courier New" w:cs="Courier New"/>
+          <w:noProof w:val="0"/>
+          <w:color w:val="008000"/>
+          <w:sz w:val="20"/>
+          <w:szCs w:val="20"/>
+          <w:lang w:val="en-US"/>
+        </w:rPr>
+        <w:t>FLASH_TYPEPROGRAM_DOUBLEWORD, address, data);</w:t>
       </w:r>
     </w:p>
     <w:p>
@@ -5531,7 +6247,55 @@
           <w:szCs w:val="20"/>
           <w:lang w:val="en-US"/>
         </w:rPr>
-        <w:t xml:space="preserve">    HAL_FLASH_Lock();</w:t>
+        <w:t xml:space="preserve">    </w:t>
+      </w:r>
+      <w:proofErr w:type="spellStart"/>
+      <w:r>
+        <w:rPr>
+          <w:rFonts w:ascii="Courier New" w:eastAsia="Times New Roman" w:hAnsi="Courier New" w:cs="Courier New"/>
+          <w:noProof w:val="0"/>
+          <w:color w:val="008000"/>
+          <w:sz w:val="20"/>
+          <w:szCs w:val="20"/>
+          <w:lang w:val="en-US"/>
+        </w:rPr>
+        <w:t>HAL_FLASH_</w:t>
+      </w:r>
+      <w:proofErr w:type="gramStart"/>
+      <w:r>
+        <w:rPr>
+          <w:rFonts w:ascii="Courier New" w:eastAsia="Times New Roman" w:hAnsi="Courier New" w:cs="Courier New"/>
+          <w:noProof w:val="0"/>
+          <w:color w:val="008000"/>
+          <w:sz w:val="20"/>
+          <w:szCs w:val="20"/>
+          <w:lang w:val="en-US"/>
+        </w:rPr>
+        <w:t>Lock</w:t>
+      </w:r>
+      <w:proofErr w:type="spellEnd"/>
+      <w:r>
+        <w:rPr>
+          <w:rFonts w:ascii="Courier New" w:eastAsia="Times New Roman" w:hAnsi="Courier New" w:cs="Courier New"/>
+          <w:noProof w:val="0"/>
+          <w:color w:val="008000"/>
+          <w:sz w:val="20"/>
+          <w:szCs w:val="20"/>
+          <w:lang w:val="en-US"/>
+        </w:rPr>
+        <w:t>(</w:t>
+      </w:r>
+      <w:proofErr w:type="gramEnd"/>
+      <w:r>
+        <w:rPr>
+          <w:rFonts w:ascii="Courier New" w:eastAsia="Times New Roman" w:hAnsi="Courier New" w:cs="Courier New"/>
+          <w:noProof w:val="0"/>
+          <w:color w:val="008000"/>
+          <w:sz w:val="20"/>
+          <w:szCs w:val="20"/>
+          <w:lang w:val="en-US"/>
+        </w:rPr>
+        <w:t>);</w:t>
       </w:r>
     </w:p>
     <w:p>
@@ -5689,8 +6453,21 @@
           <w:szCs w:val="20"/>
           <w:lang w:val="en-US"/>
         </w:rPr>
-        <w:t>; Reset_Handler</w:t>
-      </w:r>
+        <w:t xml:space="preserve">; </w:t>
+      </w:r>
+      <w:proofErr w:type="spellStart"/>
+      <w:r>
+        <w:rPr>
+          <w:rFonts w:ascii="Courier New" w:eastAsia="Times New Roman" w:hAnsi="Courier New" w:cs="Courier New"/>
+          <w:noProof w:val="0"/>
+          <w:color w:val="000000"/>
+          <w:sz w:val="20"/>
+          <w:szCs w:val="20"/>
+          <w:lang w:val="en-US"/>
+        </w:rPr>
+        <w:t>Reset_Handler</w:t>
+      </w:r>
+      <w:proofErr w:type="spellEnd"/>
     </w:p>
     <w:p>
       <w:pPr>
@@ -5705,16 +6482,29 @@
           <w:lang w:val="en-US"/>
         </w:rPr>
       </w:pPr>
-      <w:r>
-        <w:rPr>
-          <w:rFonts w:ascii="Courier New" w:eastAsia="Times New Roman" w:hAnsi="Courier New" w:cs="Courier New"/>
-          <w:noProof w:val="0"/>
-          <w:color w:val="000000"/>
-          <w:sz w:val="20"/>
-          <w:szCs w:val="20"/>
-          <w:lang w:val="en-US"/>
-        </w:rPr>
-        <w:t>Reset_Handler    PROC</w:t>
+      <w:proofErr w:type="spellStart"/>
+      <w:r>
+        <w:rPr>
+          <w:rFonts w:ascii="Courier New" w:eastAsia="Times New Roman" w:hAnsi="Courier New" w:cs="Courier New"/>
+          <w:noProof w:val="0"/>
+          <w:color w:val="000000"/>
+          <w:sz w:val="20"/>
+          <w:szCs w:val="20"/>
+          <w:lang w:val="en-US"/>
+        </w:rPr>
+        <w:t>Reset_Handler</w:t>
+      </w:r>
+      <w:proofErr w:type="spellEnd"/>
+      <w:r>
+        <w:rPr>
+          <w:rFonts w:ascii="Courier New" w:eastAsia="Times New Roman" w:hAnsi="Courier New" w:cs="Courier New"/>
+          <w:noProof w:val="0"/>
+          <w:color w:val="000000"/>
+          <w:sz w:val="20"/>
+          <w:szCs w:val="20"/>
+          <w:lang w:val="en-US"/>
+        </w:rPr>
+        <w:t xml:space="preserve">    PROC</w:t>
       </w:r>
     </w:p>
     <w:p>
@@ -5739,7 +6529,55 @@
           <w:szCs w:val="20"/>
           <w:lang w:val="en-US"/>
         </w:rPr>
-        <w:t xml:space="preserve">                 EXPORT  Reset_Handler             </w:t>
+        <w:t xml:space="preserve">                 </w:t>
+      </w:r>
+      <w:proofErr w:type="gramStart"/>
+      <w:r>
+        <w:rPr>
+          <w:rFonts w:ascii="Courier New" w:eastAsia="Times New Roman" w:hAnsi="Courier New" w:cs="Courier New"/>
+          <w:noProof w:val="0"/>
+          <w:color w:val="000000"/>
+          <w:sz w:val="20"/>
+          <w:szCs w:val="20"/>
+          <w:lang w:val="en-US"/>
+        </w:rPr>
+        <w:t xml:space="preserve">EXPORT  </w:t>
+      </w:r>
+      <w:proofErr w:type="spellStart"/>
+      <w:r>
+        <w:rPr>
+          <w:rFonts w:ascii="Courier New" w:eastAsia="Times New Roman" w:hAnsi="Courier New" w:cs="Courier New"/>
+          <w:noProof w:val="0"/>
+          <w:color w:val="000000"/>
+          <w:sz w:val="20"/>
+          <w:szCs w:val="20"/>
+          <w:lang w:val="en-US"/>
+        </w:rPr>
+        <w:t>Reset</w:t>
+      </w:r>
+      <w:proofErr w:type="gramEnd"/>
+      <w:r>
+        <w:rPr>
+          <w:rFonts w:ascii="Courier New" w:eastAsia="Times New Roman" w:hAnsi="Courier New" w:cs="Courier New"/>
+          <w:noProof w:val="0"/>
+          <w:color w:val="000000"/>
+          <w:sz w:val="20"/>
+          <w:szCs w:val="20"/>
+          <w:lang w:val="en-US"/>
+        </w:rPr>
+        <w:t>_Handler</w:t>
+      </w:r>
+      <w:proofErr w:type="spellEnd"/>
+      <w:r>
+        <w:rPr>
+          <w:rFonts w:ascii="Courier New" w:eastAsia="Times New Roman" w:hAnsi="Courier New" w:cs="Courier New"/>
+          <w:noProof w:val="0"/>
+          <w:color w:val="000000"/>
+          <w:sz w:val="20"/>
+          <w:szCs w:val="20"/>
+          <w:lang w:val="en-US"/>
+        </w:rPr>
+        <w:t xml:space="preserve">             </w:t>
       </w:r>
       <w:r>
         <w:rPr>
@@ -5801,8 +6639,34 @@
           <w:szCs w:val="20"/>
           <w:lang w:val="en-US"/>
         </w:rPr>
-        <w:t xml:space="preserve">        IMPORT  SystemInit</w:t>
-      </w:r>
+        <w:t xml:space="preserve">        </w:t>
+      </w:r>
+      <w:proofErr w:type="gramStart"/>
+      <w:r>
+        <w:rPr>
+          <w:rFonts w:ascii="Courier New" w:eastAsia="Times New Roman" w:hAnsi="Courier New" w:cs="Courier New"/>
+          <w:noProof w:val="0"/>
+          <w:color w:val="000000"/>
+          <w:sz w:val="20"/>
+          <w:szCs w:val="20"/>
+          <w:lang w:val="en-US"/>
+        </w:rPr>
+        <w:t xml:space="preserve">IMPORT  </w:t>
+      </w:r>
+      <w:proofErr w:type="spellStart"/>
+      <w:r>
+        <w:rPr>
+          <w:rFonts w:ascii="Courier New" w:eastAsia="Times New Roman" w:hAnsi="Courier New" w:cs="Courier New"/>
+          <w:noProof w:val="0"/>
+          <w:color w:val="000000"/>
+          <w:sz w:val="20"/>
+          <w:szCs w:val="20"/>
+          <w:lang w:val="en-US"/>
+        </w:rPr>
+        <w:t>SystemInit</w:t>
+      </w:r>
+      <w:proofErr w:type="spellEnd"/>
+      <w:proofErr w:type="gramEnd"/>
     </w:p>
     <w:p>
       <w:pPr>
@@ -5826,7 +6690,31 @@
           <w:szCs w:val="20"/>
           <w:lang w:val="en-US"/>
         </w:rPr>
-        <w:t xml:space="preserve">        IMPORT  __main</w:t>
+        <w:t xml:space="preserve">        </w:t>
+      </w:r>
+      <w:proofErr w:type="gramStart"/>
+      <w:r>
+        <w:rPr>
+          <w:rFonts w:ascii="Courier New" w:eastAsia="Times New Roman" w:hAnsi="Courier New" w:cs="Courier New"/>
+          <w:noProof w:val="0"/>
+          <w:color w:val="000000"/>
+          <w:sz w:val="20"/>
+          <w:szCs w:val="20"/>
+          <w:lang w:val="en-US"/>
+        </w:rPr>
+        <w:t>IMPORT  _</w:t>
+      </w:r>
+      <w:proofErr w:type="gramEnd"/>
+      <w:r>
+        <w:rPr>
+          <w:rFonts w:ascii="Courier New" w:eastAsia="Times New Roman" w:hAnsi="Courier New" w:cs="Courier New"/>
+          <w:noProof w:val="0"/>
+          <w:color w:val="000000"/>
+          <w:sz w:val="20"/>
+          <w:szCs w:val="20"/>
+          <w:lang w:val="en-US"/>
+        </w:rPr>
+        <w:t>_main</w:t>
       </w:r>
     </w:p>
     <w:p>
@@ -5911,7 +6799,31 @@
           <w:szCs w:val="20"/>
           <w:lang w:val="en-US"/>
         </w:rPr>
-        <w:t>x2000FFF0  ;  CIPHER_ADDR @ END_OF_SRAM1</w:t>
+        <w:t>x2000FFF</w:t>
+      </w:r>
+      <w:proofErr w:type="gramStart"/>
+      <w:r>
+        <w:rPr>
+          <w:rFonts w:ascii="Courier New" w:eastAsia="Times New Roman" w:hAnsi="Courier New" w:cs="Courier New"/>
+          <w:noProof w:val="0"/>
+          <w:color w:val="000000"/>
+          <w:sz w:val="20"/>
+          <w:szCs w:val="20"/>
+          <w:lang w:val="en-US"/>
+        </w:rPr>
+        <w:t>0  ;</w:t>
+      </w:r>
+      <w:proofErr w:type="gramEnd"/>
+      <w:r>
+        <w:rPr>
+          <w:rFonts w:ascii="Courier New" w:eastAsia="Times New Roman" w:hAnsi="Courier New" w:cs="Courier New"/>
+          <w:noProof w:val="0"/>
+          <w:color w:val="000000"/>
+          <w:sz w:val="20"/>
+          <w:szCs w:val="20"/>
+          <w:lang w:val="en-US"/>
+        </w:rPr>
+        <w:t xml:space="preserve">  CIPHER_ADDR @ END_OF_SRAM1</w:t>
       </w:r>
     </w:p>
     <w:p>
@@ -5971,7 +6883,31 @@
           <w:szCs w:val="20"/>
           <w:lang w:val="en-US"/>
         </w:rPr>
-        <w:t xml:space="preserve">xA7ABE12C  ;  ATABE R K </w:t>
+        <w:t>xA7ABE12</w:t>
+      </w:r>
+      <w:proofErr w:type="gramStart"/>
+      <w:r>
+        <w:rPr>
+          <w:rFonts w:ascii="Courier New" w:eastAsia="Times New Roman" w:hAnsi="Courier New" w:cs="Courier New"/>
+          <w:noProof w:val="0"/>
+          <w:color w:val="000000"/>
+          <w:sz w:val="20"/>
+          <w:szCs w:val="20"/>
+          <w:lang w:val="en-US"/>
+        </w:rPr>
+        <w:t>C  ;</w:t>
+      </w:r>
+      <w:proofErr w:type="gramEnd"/>
+      <w:r>
+        <w:rPr>
+          <w:rFonts w:ascii="Courier New" w:eastAsia="Times New Roman" w:hAnsi="Courier New" w:cs="Courier New"/>
+          <w:noProof w:val="0"/>
+          <w:color w:val="000000"/>
+          <w:sz w:val="20"/>
+          <w:szCs w:val="20"/>
+          <w:lang w:val="en-US"/>
+        </w:rPr>
+        <w:t xml:space="preserve">  ATABE R K </w:t>
       </w:r>
       <w:r>
         <w:rPr>
@@ -6068,7 +7004,31 @@
           <w:szCs w:val="20"/>
           <w:lang w:val="en-US"/>
         </w:rPr>
-        <w:t xml:space="preserve">         ;  Take the value CIPHER_ADDR </w:t>
+        <w:t xml:space="preserve">       </w:t>
+      </w:r>
+      <w:proofErr w:type="gramStart"/>
+      <w:r>
+        <w:rPr>
+          <w:rFonts w:ascii="Courier New" w:eastAsia="Times New Roman" w:hAnsi="Courier New" w:cs="Courier New"/>
+          <w:noProof w:val="0"/>
+          <w:color w:val="000000"/>
+          <w:sz w:val="20"/>
+          <w:szCs w:val="20"/>
+          <w:lang w:val="en-US"/>
+        </w:rPr>
+        <w:t xml:space="preserve">  ;</w:t>
+      </w:r>
+      <w:proofErr w:type="gramEnd"/>
+      <w:r>
+        <w:rPr>
+          <w:rFonts w:ascii="Courier New" w:eastAsia="Times New Roman" w:hAnsi="Courier New" w:cs="Courier New"/>
+          <w:noProof w:val="0"/>
+          <w:color w:val="000000"/>
+          <w:sz w:val="20"/>
+          <w:szCs w:val="20"/>
+          <w:lang w:val="en-US"/>
+        </w:rPr>
+        <w:t xml:space="preserve">  Take the value CIPHER_ADDR </w:t>
       </w:r>
     </w:p>
     <w:p>
@@ -6141,7 +7101,31 @@
           <w:szCs w:val="20"/>
           <w:lang w:val="en-US"/>
         </w:rPr>
-        <w:t xml:space="preserve">         ;  Write itself onto</w:t>
+        <w:t xml:space="preserve">       </w:t>
+      </w:r>
+      <w:proofErr w:type="gramStart"/>
+      <w:r>
+        <w:rPr>
+          <w:rFonts w:ascii="Courier New" w:eastAsia="Times New Roman" w:hAnsi="Courier New" w:cs="Courier New"/>
+          <w:noProof w:val="0"/>
+          <w:color w:val="000000"/>
+          <w:sz w:val="20"/>
+          <w:szCs w:val="20"/>
+          <w:lang w:val="en-US"/>
+        </w:rPr>
+        <w:t xml:space="preserve">  ;</w:t>
+      </w:r>
+      <w:proofErr w:type="gramEnd"/>
+      <w:r>
+        <w:rPr>
+          <w:rFonts w:ascii="Courier New" w:eastAsia="Times New Roman" w:hAnsi="Courier New" w:cs="Courier New"/>
+          <w:noProof w:val="0"/>
+          <w:color w:val="000000"/>
+          <w:sz w:val="20"/>
+          <w:szCs w:val="20"/>
+          <w:lang w:val="en-US"/>
+        </w:rPr>
+        <w:t xml:space="preserve">  Write itself onto</w:t>
       </w:r>
       <w:r>
         <w:rPr>
@@ -6177,7 +7161,31 @@
           <w:szCs w:val="20"/>
           <w:lang w:val="en-US"/>
         </w:rPr>
-        <w:t xml:space="preserve">                 CMP     R2, R1           ;  CHECKING PROCCESS</w:t>
+        <w:t xml:space="preserve">                 CMP     R2, R1         </w:t>
+      </w:r>
+      <w:proofErr w:type="gramStart"/>
+      <w:r>
+        <w:rPr>
+          <w:rFonts w:ascii="Courier New" w:eastAsia="Times New Roman" w:hAnsi="Courier New" w:cs="Courier New"/>
+          <w:noProof w:val="0"/>
+          <w:color w:val="000000"/>
+          <w:sz w:val="20"/>
+          <w:szCs w:val="20"/>
+          <w:lang w:val="en-US"/>
+        </w:rPr>
+        <w:t xml:space="preserve">  ;</w:t>
+      </w:r>
+      <w:proofErr w:type="gramEnd"/>
+      <w:r>
+        <w:rPr>
+          <w:rFonts w:ascii="Courier New" w:eastAsia="Times New Roman" w:hAnsi="Courier New" w:cs="Courier New"/>
+          <w:noProof w:val="0"/>
+          <w:color w:val="000000"/>
+          <w:sz w:val="20"/>
+          <w:szCs w:val="20"/>
+          <w:lang w:val="en-US"/>
+        </w:rPr>
+        <w:t xml:space="preserve">  CHECKING PROCCESS</w:t>
       </w:r>
     </w:p>
     <w:p>
@@ -6202,7 +7210,55 @@
           <w:szCs w:val="20"/>
           <w:lang w:val="en-US"/>
         </w:rPr>
-        <w:t xml:space="preserve">                 BEQ     Reboot_Loader    ;  IF true</w:t>
+        <w:t xml:space="preserve">                 BEQ     </w:t>
+      </w:r>
+      <w:proofErr w:type="spellStart"/>
+      <w:r>
+        <w:rPr>
+          <w:rFonts w:ascii="Courier New" w:eastAsia="Times New Roman" w:hAnsi="Courier New" w:cs="Courier New"/>
+          <w:noProof w:val="0"/>
+          <w:color w:val="000000"/>
+          <w:sz w:val="20"/>
+          <w:szCs w:val="20"/>
+          <w:lang w:val="en-US"/>
+        </w:rPr>
+        <w:t>Reboot_Loader</w:t>
+      </w:r>
+      <w:proofErr w:type="spellEnd"/>
+      <w:r>
+        <w:rPr>
+          <w:rFonts w:ascii="Courier New" w:eastAsia="Times New Roman" w:hAnsi="Courier New" w:cs="Courier New"/>
+          <w:noProof w:val="0"/>
+          <w:color w:val="000000"/>
+          <w:sz w:val="20"/>
+          <w:szCs w:val="20"/>
+          <w:lang w:val="en-US"/>
+        </w:rPr>
+        <w:t xml:space="preserve">  </w:t>
+      </w:r>
+      <w:proofErr w:type="gramStart"/>
+      <w:r>
+        <w:rPr>
+          <w:rFonts w:ascii="Courier New" w:eastAsia="Times New Roman" w:hAnsi="Courier New" w:cs="Courier New"/>
+          <w:noProof w:val="0"/>
+          <w:color w:val="000000"/>
+          <w:sz w:val="20"/>
+          <w:szCs w:val="20"/>
+          <w:lang w:val="en-US"/>
+        </w:rPr>
+        <w:t xml:space="preserve">  ;</w:t>
+      </w:r>
+      <w:proofErr w:type="gramEnd"/>
+      <w:r>
+        <w:rPr>
+          <w:rFonts w:ascii="Courier New" w:eastAsia="Times New Roman" w:hAnsi="Courier New" w:cs="Courier New"/>
+          <w:noProof w:val="0"/>
+          <w:color w:val="000000"/>
+          <w:sz w:val="20"/>
+          <w:szCs w:val="20"/>
+          <w:lang w:val="en-US"/>
+        </w:rPr>
+        <w:t xml:space="preserve">  IF true</w:t>
       </w:r>
       <w:r>
         <w:rPr>
@@ -6239,6 +7295,7 @@
         </w:rPr>
         <w:t xml:space="preserve"> </w:t>
       </w:r>
+      <w:proofErr w:type="spellStart"/>
       <w:r>
         <w:rPr>
           <w:rFonts w:ascii="Courier New" w:eastAsia="Times New Roman" w:hAnsi="Courier New" w:cs="Courier New"/>
@@ -6250,6 +7307,7 @@
         </w:rPr>
         <w:t>Reboot_Loader</w:t>
       </w:r>
+      <w:proofErr w:type="spellEnd"/>
     </w:p>
     <w:p>
       <w:pPr>
@@ -6302,6 +7360,7 @@
         </w:rPr>
         <w:t>=</w:t>
       </w:r>
+      <w:proofErr w:type="spellStart"/>
       <w:r>
         <w:rPr>
           <w:rFonts w:ascii="Courier New" w:eastAsia="Times New Roman" w:hAnsi="Courier New" w:cs="Courier New"/>
@@ -6313,6 +7372,7 @@
         </w:rPr>
         <w:t>SystemInit</w:t>
       </w:r>
+      <w:proofErr w:type="spellEnd"/>
     </w:p>
     <w:p>
       <w:pPr>
@@ -6474,8 +7534,21 @@
           <w:szCs w:val="20"/>
           <w:lang w:val="en-US"/>
         </w:rPr>
-        <w:t>; Reboot_Loader</w:t>
-      </w:r>
+        <w:t xml:space="preserve">; </w:t>
+      </w:r>
+      <w:proofErr w:type="spellStart"/>
+      <w:r>
+        <w:rPr>
+          <w:rFonts w:ascii="Courier New" w:eastAsia="Times New Roman" w:hAnsi="Courier New" w:cs="Courier New"/>
+          <w:noProof w:val="0"/>
+          <w:color w:val="000000"/>
+          <w:sz w:val="20"/>
+          <w:szCs w:val="20"/>
+          <w:lang w:val="en-US"/>
+        </w:rPr>
+        <w:t>Reboot_Loader</w:t>
+      </w:r>
+      <w:proofErr w:type="spellEnd"/>
     </w:p>
     <w:p>
       <w:pPr>
@@ -6490,16 +7563,29 @@
           <w:lang w:val="en-US"/>
         </w:rPr>
       </w:pPr>
-      <w:r>
-        <w:rPr>
-          <w:rFonts w:ascii="Courier New" w:eastAsia="Times New Roman" w:hAnsi="Courier New" w:cs="Courier New"/>
-          <w:noProof w:val="0"/>
-          <w:color w:val="000000"/>
-          <w:sz w:val="20"/>
-          <w:szCs w:val="20"/>
-          <w:lang w:val="en-US"/>
-        </w:rPr>
-        <w:t>Reboot_Loader    PROC</w:t>
+      <w:proofErr w:type="spellStart"/>
+      <w:r>
+        <w:rPr>
+          <w:rFonts w:ascii="Courier New" w:eastAsia="Times New Roman" w:hAnsi="Courier New" w:cs="Courier New"/>
+          <w:noProof w:val="0"/>
+          <w:color w:val="000000"/>
+          <w:sz w:val="20"/>
+          <w:szCs w:val="20"/>
+          <w:lang w:val="en-US"/>
+        </w:rPr>
+        <w:t>Reboot_Loader</w:t>
+      </w:r>
+      <w:proofErr w:type="spellEnd"/>
+      <w:r>
+        <w:rPr>
+          <w:rFonts w:ascii="Courier New" w:eastAsia="Times New Roman" w:hAnsi="Courier New" w:cs="Courier New"/>
+          <w:noProof w:val="0"/>
+          <w:color w:val="000000"/>
+          <w:sz w:val="20"/>
+          <w:szCs w:val="20"/>
+          <w:lang w:val="en-US"/>
+        </w:rPr>
+        <w:t xml:space="preserve">    PROC</w:t>
       </w:r>
     </w:p>
     <w:p>
@@ -6524,8 +7610,45 @@
           <w:szCs w:val="20"/>
           <w:lang w:val="en-US"/>
         </w:rPr>
-        <w:t xml:space="preserve">                 EXPORT  Reboot_Loader</w:t>
-      </w:r>
+        <w:t xml:space="preserve">                 </w:t>
+      </w:r>
+      <w:proofErr w:type="gramStart"/>
+      <w:r>
+        <w:rPr>
+          <w:rFonts w:ascii="Courier New" w:eastAsia="Times New Roman" w:hAnsi="Courier New" w:cs="Courier New"/>
+          <w:noProof w:val="0"/>
+          <w:color w:val="000000"/>
+          <w:sz w:val="20"/>
+          <w:szCs w:val="20"/>
+          <w:lang w:val="en-US"/>
+        </w:rPr>
+        <w:t xml:space="preserve">EXPORT  </w:t>
+      </w:r>
+      <w:proofErr w:type="spellStart"/>
+      <w:r>
+        <w:rPr>
+          <w:rFonts w:ascii="Courier New" w:eastAsia="Times New Roman" w:hAnsi="Courier New" w:cs="Courier New"/>
+          <w:noProof w:val="0"/>
+          <w:color w:val="000000"/>
+          <w:sz w:val="20"/>
+          <w:szCs w:val="20"/>
+          <w:lang w:val="en-US"/>
+        </w:rPr>
+        <w:t>Reboot</w:t>
+      </w:r>
+      <w:proofErr w:type="gramEnd"/>
+      <w:r>
+        <w:rPr>
+          <w:rFonts w:ascii="Courier New" w:eastAsia="Times New Roman" w:hAnsi="Courier New" w:cs="Courier New"/>
+          <w:noProof w:val="0"/>
+          <w:color w:val="000000"/>
+          <w:sz w:val="20"/>
+          <w:szCs w:val="20"/>
+          <w:lang w:val="en-US"/>
+        </w:rPr>
+        <w:t>_Loader</w:t>
+      </w:r>
+      <w:proofErr w:type="spellEnd"/>
     </w:p>
     <w:p>
       <w:pPr>
@@ -6609,7 +7732,31 @@
           <w:szCs w:val="20"/>
           <w:lang w:val="en-US"/>
         </w:rPr>
-        <w:t>x40021060   ; RCC_APB2ENR</w:t>
+        <w:t xml:space="preserve">x40021060 </w:t>
+      </w:r>
+      <w:proofErr w:type="gramStart"/>
+      <w:r>
+        <w:rPr>
+          <w:rFonts w:ascii="Courier New" w:eastAsia="Times New Roman" w:hAnsi="Courier New" w:cs="Courier New"/>
+          <w:noProof w:val="0"/>
+          <w:color w:val="000000"/>
+          <w:sz w:val="20"/>
+          <w:szCs w:val="20"/>
+          <w:lang w:val="en-US"/>
+        </w:rPr>
+        <w:t xml:space="preserve">  ;</w:t>
+      </w:r>
+      <w:proofErr w:type="gramEnd"/>
+      <w:r>
+        <w:rPr>
+          <w:rFonts w:ascii="Courier New" w:eastAsia="Times New Roman" w:hAnsi="Courier New" w:cs="Courier New"/>
+          <w:noProof w:val="0"/>
+          <w:color w:val="000000"/>
+          <w:sz w:val="20"/>
+          <w:szCs w:val="20"/>
+          <w:lang w:val="en-US"/>
+        </w:rPr>
+        <w:t xml:space="preserve"> RCC_APB2ENR</w:t>
       </w:r>
     </w:p>
     <w:p>
@@ -6669,7 +7816,31 @@
           <w:szCs w:val="20"/>
           <w:lang w:val="en-US"/>
         </w:rPr>
-        <w:t>x00000001   ; ENABLE SYSCFG CLOCK</w:t>
+        <w:t xml:space="preserve">x00000001 </w:t>
+      </w:r>
+      <w:proofErr w:type="gramStart"/>
+      <w:r>
+        <w:rPr>
+          <w:rFonts w:ascii="Courier New" w:eastAsia="Times New Roman" w:hAnsi="Courier New" w:cs="Courier New"/>
+          <w:noProof w:val="0"/>
+          <w:color w:val="000000"/>
+          <w:sz w:val="20"/>
+          <w:szCs w:val="20"/>
+          <w:lang w:val="en-US"/>
+        </w:rPr>
+        <w:t xml:space="preserve">  ;</w:t>
+      </w:r>
+      <w:proofErr w:type="gramEnd"/>
+      <w:r>
+        <w:rPr>
+          <w:rFonts w:ascii="Courier New" w:eastAsia="Times New Roman" w:hAnsi="Courier New" w:cs="Courier New"/>
+          <w:noProof w:val="0"/>
+          <w:color w:val="000000"/>
+          <w:sz w:val="20"/>
+          <w:szCs w:val="20"/>
+          <w:lang w:val="en-US"/>
+        </w:rPr>
+        <w:t xml:space="preserve"> ENABLE SYSCFG CLOCK</w:t>
       </w:r>
     </w:p>
     <w:p>
@@ -6816,7 +7987,31 @@
           <w:szCs w:val="20"/>
           <w:lang w:val="en-US"/>
         </w:rPr>
-        <w:t>x40010000   ; SYSCFG_MEMRMP</w:t>
+        <w:t xml:space="preserve">x40010000 </w:t>
+      </w:r>
+      <w:proofErr w:type="gramStart"/>
+      <w:r>
+        <w:rPr>
+          <w:rFonts w:ascii="Courier New" w:eastAsia="Times New Roman" w:hAnsi="Courier New" w:cs="Courier New"/>
+          <w:noProof w:val="0"/>
+          <w:color w:val="000000"/>
+          <w:sz w:val="20"/>
+          <w:szCs w:val="20"/>
+          <w:lang w:val="en-US"/>
+        </w:rPr>
+        <w:t xml:space="preserve">  ;</w:t>
+      </w:r>
+      <w:proofErr w:type="gramEnd"/>
+      <w:r>
+        <w:rPr>
+          <w:rFonts w:ascii="Courier New" w:eastAsia="Times New Roman" w:hAnsi="Courier New" w:cs="Courier New"/>
+          <w:noProof w:val="0"/>
+          <w:color w:val="000000"/>
+          <w:sz w:val="20"/>
+          <w:szCs w:val="20"/>
+          <w:lang w:val="en-US"/>
+        </w:rPr>
+        <w:t xml:space="preserve"> SYSCFG_MEMRMP</w:t>
       </w:r>
     </w:p>
     <w:p>
@@ -6876,7 +8071,31 @@
           <w:szCs w:val="20"/>
           <w:lang w:val="en-US"/>
         </w:rPr>
-        <w:t>x00000001   ; MAP ROM AT ZERO</w:t>
+        <w:t xml:space="preserve">x00000001 </w:t>
+      </w:r>
+      <w:proofErr w:type="gramStart"/>
+      <w:r>
+        <w:rPr>
+          <w:rFonts w:ascii="Courier New" w:eastAsia="Times New Roman" w:hAnsi="Courier New" w:cs="Courier New"/>
+          <w:noProof w:val="0"/>
+          <w:color w:val="000000"/>
+          <w:sz w:val="20"/>
+          <w:szCs w:val="20"/>
+          <w:lang w:val="en-US"/>
+        </w:rPr>
+        <w:t xml:space="preserve">  ;</w:t>
+      </w:r>
+      <w:proofErr w:type="gramEnd"/>
+      <w:r>
+        <w:rPr>
+          <w:rFonts w:ascii="Courier New" w:eastAsia="Times New Roman" w:hAnsi="Courier New" w:cs="Courier New"/>
+          <w:noProof w:val="0"/>
+          <w:color w:val="000000"/>
+          <w:sz w:val="20"/>
+          <w:szCs w:val="20"/>
+          <w:lang w:val="en-US"/>
+        </w:rPr>
+        <w:t xml:space="preserve"> MAP ROM AT ZERO</w:t>
       </w:r>
     </w:p>
     <w:p>
@@ -6998,7 +8217,31 @@
           <w:szCs w:val="20"/>
           <w:lang w:val="en-US"/>
         </w:rPr>
-        <w:t>x1FFF0000   ; SYSTEM_MEMORY_STARTING_ADDR</w:t>
+        <w:t xml:space="preserve">x1FFF0000 </w:t>
+      </w:r>
+      <w:proofErr w:type="gramStart"/>
+      <w:r>
+        <w:rPr>
+          <w:rFonts w:ascii="Courier New" w:eastAsia="Times New Roman" w:hAnsi="Courier New" w:cs="Courier New"/>
+          <w:noProof w:val="0"/>
+          <w:color w:val="000000"/>
+          <w:sz w:val="20"/>
+          <w:szCs w:val="20"/>
+          <w:lang w:val="en-US"/>
+        </w:rPr>
+        <w:t xml:space="preserve">  ;</w:t>
+      </w:r>
+      <w:proofErr w:type="gramEnd"/>
+      <w:r>
+        <w:rPr>
+          <w:rFonts w:ascii="Courier New" w:eastAsia="Times New Roman" w:hAnsi="Courier New" w:cs="Courier New"/>
+          <w:noProof w:val="0"/>
+          <w:color w:val="000000"/>
+          <w:sz w:val="20"/>
+          <w:szCs w:val="20"/>
+          <w:lang w:val="en-US"/>
+        </w:rPr>
+        <w:t xml:space="preserve"> SYSTEM_MEMORY_STARTING_ADDR</w:t>
       </w:r>
     </w:p>
     <w:p>
@@ -7023,7 +8266,19 @@
           <w:szCs w:val="20"/>
           <w:lang w:val="en-US"/>
         </w:rPr>
-        <w:t xml:space="preserve">                 LDR     SP,</w:t>
+        <w:t xml:space="preserve">                 LDR     </w:t>
+      </w:r>
+      <w:proofErr w:type="gramStart"/>
+      <w:r>
+        <w:rPr>
+          <w:rFonts w:ascii="Courier New" w:eastAsia="Times New Roman" w:hAnsi="Courier New" w:cs="Courier New"/>
+          <w:noProof w:val="0"/>
+          <w:color w:val="000000"/>
+          <w:sz w:val="20"/>
+          <w:szCs w:val="20"/>
+          <w:lang w:val="en-US"/>
+        </w:rPr>
+        <w:t>SP,</w:t>
       </w:r>
       <w:r>
         <w:rPr>
@@ -7038,6 +8293,7 @@
         </w:rPr>
         <w:t>[</w:t>
       </w:r>
+      <w:proofErr w:type="gramEnd"/>
       <w:r>
         <w:rPr>
           <w:rFonts w:ascii="Courier New" w:eastAsia="Times New Roman" w:hAnsi="Courier New" w:cs="Courier New"/>
@@ -7083,7 +8339,19 @@
           <w:szCs w:val="20"/>
           <w:lang w:val="en-US"/>
         </w:rPr>
-        <w:t xml:space="preserve">                 LDR     R0,</w:t>
+        <w:t xml:space="preserve">                 LDR     R</w:t>
+      </w:r>
+      <w:proofErr w:type="gramStart"/>
+      <w:r>
+        <w:rPr>
+          <w:rFonts w:ascii="Courier New" w:eastAsia="Times New Roman" w:hAnsi="Courier New" w:cs="Courier New"/>
+          <w:noProof w:val="0"/>
+          <w:color w:val="000000"/>
+          <w:sz w:val="20"/>
+          <w:szCs w:val="20"/>
+          <w:lang w:val="en-US"/>
+        </w:rPr>
+        <w:t>0,</w:t>
       </w:r>
       <w:r>
         <w:rPr>
@@ -7098,6 +8366,7 @@
         </w:rPr>
         <w:t>[</w:t>
       </w:r>
+      <w:proofErr w:type="gramEnd"/>
       <w:r>
         <w:rPr>
           <w:rFonts w:ascii="Courier New" w:eastAsia="Times New Roman" w:hAnsi="Courier New" w:cs="Courier New"/>
@@ -7468,8 +8737,9 @@
           <w:color w:val="000000"/>
           <w:lang w:val="en-US"/>
         </w:rPr>
-        <w:t xml:space="preserve">In Reset_Handler </w:t>
-      </w:r>
+        <w:t xml:space="preserve">In </w:t>
+      </w:r>
+      <w:proofErr w:type="spellStart"/>
       <w:r>
         <w:rPr>
           <w:rFonts w:eastAsia="Times New Roman" w:cstheme="minorHAnsi"/>
@@ -7477,6 +8747,25 @@
           <w:color w:val="000000"/>
           <w:lang w:val="en-US"/>
         </w:rPr>
+        <w:t>Reset_Handler</w:t>
+      </w:r>
+      <w:proofErr w:type="spellEnd"/>
+      <w:r>
+        <w:rPr>
+          <w:rFonts w:eastAsia="Times New Roman" w:cstheme="minorHAnsi"/>
+          <w:noProof w:val="0"/>
+          <w:color w:val="000000"/>
+          <w:lang w:val="en-US"/>
+        </w:rPr>
+        <w:t xml:space="preserve"> </w:t>
+      </w:r>
+      <w:r>
+        <w:rPr>
+          <w:rFonts w:eastAsia="Times New Roman" w:cstheme="minorHAnsi"/>
+          <w:noProof w:val="0"/>
+          <w:color w:val="000000"/>
+          <w:lang w:val="en-US"/>
+        </w:rPr>
         <w:t>routine</w:t>
       </w:r>
       <w:r>
@@ -7693,7 +8982,27 @@
           <w:color w:val="000000"/>
           <w:lang w:val="en-US"/>
         </w:rPr>
-        <w:t xml:space="preserve">address holding the BootLoader @ System Memory </w:t>
+        <w:t xml:space="preserve">address holding the </w:t>
+      </w:r>
+      <w:proofErr w:type="spellStart"/>
+      <w:r>
+        <w:rPr>
+          <w:rFonts w:eastAsia="Times New Roman" w:cstheme="minorHAnsi"/>
+          <w:noProof w:val="0"/>
+          <w:color w:val="000000"/>
+          <w:lang w:val="en-US"/>
+        </w:rPr>
+        <w:t>BootLoader</w:t>
+      </w:r>
+      <w:proofErr w:type="spellEnd"/>
+      <w:r>
+        <w:rPr>
+          <w:rFonts w:eastAsia="Times New Roman" w:cstheme="minorHAnsi"/>
+          <w:noProof w:val="0"/>
+          <w:color w:val="000000"/>
+          <w:lang w:val="en-US"/>
+        </w:rPr>
+        <w:t xml:space="preserve"> @ System Memory </w:t>
       </w:r>
       <w:r>
         <w:rPr>
@@ -7760,6 +9069,7 @@
         </w:rPr>
         <w:t xml:space="preserve">its </w:t>
       </w:r>
+      <w:proofErr w:type="spellStart"/>
       <w:r>
         <w:rPr>
           <w:rFonts w:eastAsia="Times New Roman" w:cstheme="minorHAnsi"/>
@@ -7787,6 +9097,7 @@
         </w:rPr>
         <w:t>Vector</w:t>
       </w:r>
+      <w:proofErr w:type="spellEnd"/>
       <w:r>
         <w:rPr>
           <w:rFonts w:eastAsia="Times New Roman" w:cstheme="minorHAnsi"/>
@@ -7941,8 +9252,9 @@
           <w:color w:val="000000"/>
           <w:lang w:val="en-US"/>
         </w:rPr>
-        <w:t xml:space="preserve">not founding the cipher in the address means no UART RX Interrupt triggered, therefore, no need to jump to BootLoader. </w:t>
-      </w:r>
+        <w:t xml:space="preserve">not founding the cipher in the address means no UART RX Interrupt triggered, therefore, no need to jump to </w:t>
+      </w:r>
+      <w:proofErr w:type="spellStart"/>
       <w:r>
         <w:rPr>
           <w:rFonts w:eastAsia="Times New Roman" w:cstheme="minorHAnsi"/>
@@ -7950,6 +9262,25 @@
           <w:color w:val="000000"/>
           <w:lang w:val="en-US"/>
         </w:rPr>
+        <w:t>BootLoader</w:t>
+      </w:r>
+      <w:proofErr w:type="spellEnd"/>
+      <w:r>
+        <w:rPr>
+          <w:rFonts w:eastAsia="Times New Roman" w:cstheme="minorHAnsi"/>
+          <w:noProof w:val="0"/>
+          <w:color w:val="000000"/>
+          <w:lang w:val="en-US"/>
+        </w:rPr>
+        <w:t xml:space="preserve">. </w:t>
+      </w:r>
+      <w:r>
+        <w:rPr>
+          <w:rFonts w:eastAsia="Times New Roman" w:cstheme="minorHAnsi"/>
+          <w:noProof w:val="0"/>
+          <w:color w:val="000000"/>
+          <w:lang w:val="en-US"/>
+        </w:rPr>
         <w:t>Then, hence</w:t>
       </w:r>
       <w:r>
@@ -7986,7 +9317,27 @@
           <w:color w:val="000000"/>
           <w:lang w:val="en-US"/>
         </w:rPr>
-        <w:t xml:space="preserve">loading SystemInit </w:t>
+        <w:t xml:space="preserve">loading </w:t>
+      </w:r>
+      <w:proofErr w:type="spellStart"/>
+      <w:r>
+        <w:rPr>
+          <w:rFonts w:eastAsia="Times New Roman" w:cstheme="minorHAnsi"/>
+          <w:noProof w:val="0"/>
+          <w:color w:val="000000"/>
+          <w:lang w:val="en-US"/>
+        </w:rPr>
+        <w:t>SystemInit</w:t>
+      </w:r>
+      <w:proofErr w:type="spellEnd"/>
+      <w:r>
+        <w:rPr>
+          <w:rFonts w:eastAsia="Times New Roman" w:cstheme="minorHAnsi"/>
+          <w:noProof w:val="0"/>
+          <w:color w:val="000000"/>
+          <w:lang w:val="en-US"/>
+        </w:rPr>
+        <w:t xml:space="preserve"> </w:t>
       </w:r>
       <w:r>
         <w:rPr>

</xml_diff>